<commit_message>
Update LSV, new directory
</commit_message>
<xml_diff>
--- a/first-cycle v1.docx
+++ b/first-cycle v1.docx
@@ -3704,7 +3704,43 @@
         <w:rPr>
           <w:rFonts w:ascii="Times New Roman" w:hAnsi="Times New Roman" w:cs="Times New Roman"/>
         </w:rPr>
-        <w:t>We note that the peak potential of the EC-reduction reaction varies from X to Y. The literature often cites 0.8 V as a canonical reaction potential; however, the peak potential is sensitive to rate and not representative of an equilibrium value.</w:t>
+        <w:t xml:space="preserve">We note that the peak potential of the EC-reduction reaction varies from </w:t>
+      </w:r>
+      <w:r>
+        <w:rPr>
+          <w:rFonts w:ascii="Times New Roman" w:hAnsi="Times New Roman" w:cs="Times New Roman"/>
+        </w:rPr>
+        <w:t>1.04</w:t>
+      </w:r>
+      <w:r>
+        <w:rPr>
+          <w:rFonts w:ascii="Times New Roman" w:hAnsi="Times New Roman" w:cs="Times New Roman"/>
+        </w:rPr>
+        <w:t xml:space="preserve"> V (at C</w:t>
+      </w:r>
+      <w:r>
+        <w:rPr>
+          <w:rFonts w:ascii="Times New Roman" w:hAnsi="Times New Roman" w:cs="Times New Roman"/>
+        </w:rPr>
+        <w:t>/100</w:t>
+      </w:r>
+      <w:r>
+        <w:rPr>
+          <w:rFonts w:ascii="Times New Roman" w:hAnsi="Times New Roman" w:cs="Times New Roman"/>
+        </w:rPr>
+        <w:t>)</w:t>
+      </w:r>
+      <w:r>
+        <w:rPr>
+          <w:rFonts w:ascii="Times New Roman" w:hAnsi="Times New Roman" w:cs="Times New Roman"/>
+        </w:rPr>
+        <w:t xml:space="preserve"> to 0.67 V (at 3C)</w:t>
+      </w:r>
+      <w:r>
+        <w:rPr>
+          <w:rFonts w:ascii="Times New Roman" w:hAnsi="Times New Roman" w:cs="Times New Roman"/>
+        </w:rPr>
+        <w:t>. The literature often cites 0.8 V as a canonical reaction potential; however, the peak potential is sensitive to rate and not representative of an equilibrium value.</w:t>
       </w:r>
     </w:p>
     <w:p>
@@ -7007,197 +7043,188 @@
     </w:p>
     <w:p>
       <w:pPr>
-        <w:spacing w:line="480" w:lineRule="auto"/>
-        <w:rPr>
-          <w:rFonts w:ascii="Times New Roman" w:hAnsi="Times New Roman" w:cs="Times New Roman"/>
-        </w:rPr>
-      </w:pPr>
-      <w:r>
-        <w:rPr>
-          <w:rFonts w:ascii="Times New Roman" w:hAnsi="Times New Roman" w:cs="Times New Roman"/>
-          <w:b/>
-        </w:rPr>
-        <w:t xml:space="preserve">Figure 1. </w:t>
-      </w:r>
-      <w:r>
-        <w:rPr>
-          <w:rFonts w:ascii="Times New Roman" w:hAnsi="Times New Roman" w:cs="Times New Roman"/>
-        </w:rPr>
-        <w:t xml:space="preserve">Comparison of </w:t>
-      </w:r>
-      <w:r>
-        <w:rPr>
-          <w:rFonts w:ascii="Times New Roman" w:hAnsi="Times New Roman" w:cs="Times New Roman"/>
-        </w:rPr>
-        <w:t xml:space="preserve">the first </w:t>
-      </w:r>
-      <w:r>
-        <w:rPr>
-          <w:rFonts w:ascii="Times New Roman" w:hAnsi="Times New Roman" w:cs="Times New Roman"/>
-        </w:rPr>
-        <w:t>five</w:t>
-      </w:r>
-      <w:r>
-        <w:rPr>
-          <w:rFonts w:ascii="Times New Roman" w:hAnsi="Times New Roman" w:cs="Times New Roman"/>
-        </w:rPr>
-        <w:t xml:space="preserve"> cycles for </w:t>
-      </w:r>
-      <w:r>
-        <w:rPr>
-          <w:rFonts w:ascii="Times New Roman" w:hAnsi="Times New Roman" w:cs="Times New Roman"/>
-          <w:b/>
-          <w:bCs/>
-        </w:rPr>
-        <w:t>(a)</w:t>
-      </w:r>
-      <w:r>
-        <w:rPr>
-          <w:rFonts w:ascii="Times New Roman" w:hAnsi="Times New Roman" w:cs="Times New Roman"/>
-        </w:rPr>
-        <w:t xml:space="preserve"> </w:t>
-      </w:r>
-      <w:r>
-        <w:rPr>
-          <w:rFonts w:ascii="Times New Roman" w:hAnsi="Times New Roman" w:cs="Times New Roman"/>
-        </w:rPr>
-        <w:t>graphite</w:t>
-      </w:r>
-      <w:r>
-        <w:rPr>
-          <w:rFonts w:ascii="Times New Roman" w:hAnsi="Times New Roman" w:cs="Times New Roman"/>
-        </w:rPr>
-        <w:t xml:space="preserve"> and </w:t>
-      </w:r>
-      <w:r>
-        <w:rPr>
-          <w:rFonts w:ascii="Times New Roman" w:hAnsi="Times New Roman" w:cs="Times New Roman"/>
-          <w:b/>
-          <w:bCs/>
-        </w:rPr>
-        <w:t>(b)</w:t>
-      </w:r>
-      <w:r>
-        <w:rPr>
-          <w:rFonts w:ascii="Times New Roman" w:hAnsi="Times New Roman" w:cs="Times New Roman"/>
-        </w:rPr>
-        <w:t xml:space="preserve"> carbon black half cells cycling at C/10</w:t>
-      </w:r>
-      <w:r>
-        <w:rPr>
-          <w:rFonts w:ascii="Times New Roman" w:hAnsi="Times New Roman" w:cs="Times New Roman"/>
-        </w:rPr>
-        <w:t>.</w:t>
-      </w:r>
-      <w:r>
-        <w:rPr>
-          <w:rFonts w:ascii="Times New Roman" w:hAnsi="Times New Roman" w:cs="Times New Roman"/>
-        </w:rPr>
-        <w:t xml:space="preserve"> Differential capacity (</w:t>
-      </w:r>
-      <w:proofErr w:type="spellStart"/>
-      <w:r>
-        <w:rPr>
-          <w:rFonts w:ascii="Times New Roman" w:hAnsi="Times New Roman" w:cs="Times New Roman"/>
-          <w:i/>
-          <w:iCs/>
-        </w:rPr>
-        <w:t>dQ</w:t>
-      </w:r>
-      <w:proofErr w:type="spellEnd"/>
-      <w:r>
-        <w:rPr>
-          <w:rFonts w:ascii="Times New Roman" w:hAnsi="Times New Roman" w:cs="Times New Roman"/>
-        </w:rPr>
-        <w:t>/</w:t>
-      </w:r>
-      <w:proofErr w:type="spellStart"/>
-      <w:r>
-        <w:rPr>
-          <w:rFonts w:ascii="Times New Roman" w:hAnsi="Times New Roman" w:cs="Times New Roman"/>
-          <w:i/>
-          <w:iCs/>
-        </w:rPr>
-        <w:t>dV</w:t>
-      </w:r>
-      <w:proofErr w:type="spellEnd"/>
-      <w:r>
-        <w:rPr>
-          <w:rFonts w:ascii="Times New Roman" w:hAnsi="Times New Roman" w:cs="Times New Roman"/>
-        </w:rPr>
-        <w:t xml:space="preserve">) is displayed in the insets. The first </w:t>
-      </w:r>
-    </w:p>
-    <w:p>
-      <w:pPr>
         <w:widowControl w:val="0"/>
         <w:autoSpaceDE w:val="0"/>
         <w:autoSpaceDN w:val="0"/>
         <w:adjustRightInd w:val="0"/>
         <w:spacing w:line="480" w:lineRule="auto"/>
-        <w:rPr>
-          <w:rFonts w:ascii="Times New Roman" w:hAnsi="Times New Roman" w:cs="Times New Roman"/>
-        </w:rPr>
-      </w:pPr>
-    </w:p>
-    <w:p>
-      <w:pPr>
-        <w:rPr>
-          <w:rFonts w:ascii="Times New Roman" w:hAnsi="Times New Roman" w:cs="Times New Roman"/>
-          <w:b/>
-        </w:rPr>
-      </w:pPr>
-      <w:r>
-        <w:rPr>
-          <w:rFonts w:ascii="Times New Roman" w:hAnsi="Times New Roman" w:cs="Times New Roman"/>
-          <w:b/>
-        </w:rPr>
-        <w:br w:type="page"/>
-      </w:r>
-    </w:p>
-    <w:p>
-      <w:pPr>
-        <w:spacing w:line="480" w:lineRule="auto"/>
-        <w:rPr>
-          <w:rFonts w:ascii="Times New Roman" w:hAnsi="Times New Roman" w:cs="Times New Roman"/>
-        </w:rPr>
-      </w:pPr>
-      <w:r>
-        <w:rPr>
-          <w:rFonts w:ascii="Times New Roman" w:hAnsi="Times New Roman" w:cs="Times New Roman"/>
-          <w:b/>
-        </w:rPr>
-        <w:lastRenderedPageBreak/>
-        <w:t xml:space="preserve">Figure </w:t>
-      </w:r>
-      <w:r>
-        <w:rPr>
-          <w:rFonts w:ascii="Times New Roman" w:hAnsi="Times New Roman" w:cs="Times New Roman"/>
-          <w:b/>
-        </w:rPr>
-        <w:t>2</w:t>
-      </w:r>
-      <w:r>
-        <w:rPr>
-          <w:rFonts w:ascii="Times New Roman" w:hAnsi="Times New Roman" w:cs="Times New Roman"/>
-          <w:b/>
-        </w:rPr>
-        <w:t xml:space="preserve">. </w:t>
-      </w:r>
-      <w:r>
-        <w:rPr>
-          <w:rFonts w:ascii="Times New Roman" w:hAnsi="Times New Roman" w:cs="Times New Roman"/>
-        </w:rPr>
-        <w:t xml:space="preserve">Controlling the first </w:t>
-      </w:r>
-      <w:proofErr w:type="gramStart"/>
-      <w:r>
-        <w:rPr>
-          <w:rFonts w:ascii="Times New Roman" w:hAnsi="Times New Roman" w:cs="Times New Roman"/>
-        </w:rPr>
-        <w:t>cycle .</w:t>
-      </w:r>
-      <w:proofErr w:type="gramEnd"/>
+        <w:jc w:val="center"/>
+        <w:rPr>
+          <w:rFonts w:ascii="Times New Roman" w:hAnsi="Times New Roman" w:cs="Times New Roman"/>
+          <w:b/>
+        </w:rPr>
+      </w:pPr>
+      <w:r>
+        <w:rPr>
+          <w:rFonts w:ascii="Times New Roman" w:hAnsi="Times New Roman" w:cs="Times New Roman"/>
+          <w:b/>
+          <w:noProof/>
+        </w:rPr>
+        <w:drawing>
+          <wp:inline distT="0" distB="0" distL="0" distR="0" wp14:anchorId="65E02E64" wp14:editId="6BE1C642">
+            <wp:extent cx="2971800" cy="4394200"/>
+            <wp:effectExtent l="0" t="0" r="0" b="0"/>
+            <wp:docPr id="1" name="Picture 1"/>
+            <wp:cNvGraphicFramePr>
+              <a:graphicFrameLocks xmlns:a="http://schemas.openxmlformats.org/drawingml/2006/main" noChangeAspect="1"/>
+            </wp:cNvGraphicFramePr>
+            <a:graphic xmlns:a="http://schemas.openxmlformats.org/drawingml/2006/main">
+              <a:graphicData uri="http://schemas.openxmlformats.org/drawingml/2006/picture">
+                <pic:pic xmlns:pic="http://schemas.openxmlformats.org/drawingml/2006/picture">
+                  <pic:nvPicPr>
+                    <pic:cNvPr id="1" name="carbon_comparison.eps"/>
+                    <pic:cNvPicPr/>
+                  </pic:nvPicPr>
+                  <pic:blipFill>
+                    <a:blip r:embed="rId9">
+                      <a:extLst>
+                        <a:ext uri="{28A0092B-C50C-407E-A947-70E740481C1C}">
+                          <a14:useLocalDpi xmlns:a14="http://schemas.microsoft.com/office/drawing/2010/main" val="0"/>
+                        </a:ext>
+                      </a:extLst>
+                    </a:blip>
+                    <a:stretch>
+                      <a:fillRect/>
+                    </a:stretch>
+                  </pic:blipFill>
+                  <pic:spPr>
+                    <a:xfrm>
+                      <a:off x="0" y="0"/>
+                      <a:ext cx="2971800" cy="4394200"/>
+                    </a:xfrm>
+                    <a:prstGeom prst="rect">
+                      <a:avLst/>
+                    </a:prstGeom>
+                  </pic:spPr>
+                </pic:pic>
+              </a:graphicData>
+            </a:graphic>
+          </wp:inline>
+        </w:drawing>
+      </w:r>
+    </w:p>
+    <w:p>
+      <w:pPr>
+        <w:spacing w:line="360" w:lineRule="auto"/>
+        <w:rPr>
+          <w:rFonts w:ascii="Times New Roman" w:hAnsi="Times New Roman" w:cs="Times New Roman"/>
+        </w:rPr>
+      </w:pPr>
+      <w:r>
+        <w:rPr>
+          <w:rFonts w:ascii="Times New Roman" w:hAnsi="Times New Roman" w:cs="Times New Roman"/>
+          <w:b/>
+        </w:rPr>
+        <w:t xml:space="preserve">Figure 1. </w:t>
+      </w:r>
+      <w:r>
+        <w:rPr>
+          <w:rFonts w:ascii="Times New Roman" w:hAnsi="Times New Roman" w:cs="Times New Roman"/>
+        </w:rPr>
+        <w:t xml:space="preserve">Comparison of </w:t>
+      </w:r>
+      <w:r>
+        <w:rPr>
+          <w:rFonts w:ascii="Times New Roman" w:hAnsi="Times New Roman" w:cs="Times New Roman"/>
+        </w:rPr>
+        <w:t xml:space="preserve">the first </w:t>
+      </w:r>
+      <w:r>
+        <w:rPr>
+          <w:rFonts w:ascii="Times New Roman" w:hAnsi="Times New Roman" w:cs="Times New Roman"/>
+        </w:rPr>
+        <w:t>five</w:t>
+      </w:r>
+      <w:r>
+        <w:rPr>
+          <w:rFonts w:ascii="Times New Roman" w:hAnsi="Times New Roman" w:cs="Times New Roman"/>
+        </w:rPr>
+        <w:t xml:space="preserve"> cycles for </w:t>
+      </w:r>
+      <w:r>
+        <w:rPr>
+          <w:rFonts w:ascii="Times New Roman" w:hAnsi="Times New Roman" w:cs="Times New Roman"/>
+          <w:b/>
+          <w:bCs/>
+        </w:rPr>
+        <w:t>(a)</w:t>
+      </w:r>
+      <w:r>
+        <w:rPr>
+          <w:rFonts w:ascii="Times New Roman" w:hAnsi="Times New Roman" w:cs="Times New Roman"/>
+        </w:rPr>
+        <w:t xml:space="preserve"> </w:t>
+      </w:r>
+      <w:r>
+        <w:rPr>
+          <w:rFonts w:ascii="Times New Roman" w:hAnsi="Times New Roman" w:cs="Times New Roman"/>
+        </w:rPr>
+        <w:t>graphite</w:t>
+      </w:r>
+      <w:r>
+        <w:rPr>
+          <w:rFonts w:ascii="Times New Roman" w:hAnsi="Times New Roman" w:cs="Times New Roman"/>
+        </w:rPr>
+        <w:t xml:space="preserve"> and </w:t>
+      </w:r>
+      <w:r>
+        <w:rPr>
+          <w:rFonts w:ascii="Times New Roman" w:hAnsi="Times New Roman" w:cs="Times New Roman"/>
+          <w:b/>
+          <w:bCs/>
+        </w:rPr>
+        <w:t>(b)</w:t>
+      </w:r>
+      <w:r>
+        <w:rPr>
+          <w:rFonts w:ascii="Times New Roman" w:hAnsi="Times New Roman" w:cs="Times New Roman"/>
+        </w:rPr>
+        <w:t xml:space="preserve"> carbon black half cells cycling at C/10</w:t>
+      </w:r>
+      <w:r>
+        <w:rPr>
+          <w:rFonts w:ascii="Times New Roman" w:hAnsi="Times New Roman" w:cs="Times New Roman"/>
+        </w:rPr>
+        <w:t>.</w:t>
+      </w:r>
+      <w:r>
+        <w:rPr>
+          <w:rFonts w:ascii="Times New Roman" w:hAnsi="Times New Roman" w:cs="Times New Roman"/>
+        </w:rPr>
+        <w:t xml:space="preserve"> Differential capacity (</w:t>
+      </w:r>
+      <w:proofErr w:type="spellStart"/>
+      <w:r>
+        <w:rPr>
+          <w:rFonts w:ascii="Times New Roman" w:hAnsi="Times New Roman" w:cs="Times New Roman"/>
+          <w:i/>
+          <w:iCs/>
+        </w:rPr>
+        <w:t>dQ</w:t>
+      </w:r>
+      <w:proofErr w:type="spellEnd"/>
+      <w:r>
+        <w:rPr>
+          <w:rFonts w:ascii="Times New Roman" w:hAnsi="Times New Roman" w:cs="Times New Roman"/>
+        </w:rPr>
+        <w:t>/</w:t>
+      </w:r>
+      <w:proofErr w:type="spellStart"/>
+      <w:r>
+        <w:rPr>
+          <w:rFonts w:ascii="Times New Roman" w:hAnsi="Times New Roman" w:cs="Times New Roman"/>
+          <w:i/>
+          <w:iCs/>
+        </w:rPr>
+        <w:t>dV</w:t>
+      </w:r>
+      <w:proofErr w:type="spellEnd"/>
+      <w:r>
+        <w:rPr>
+          <w:rFonts w:ascii="Times New Roman" w:hAnsi="Times New Roman" w:cs="Times New Roman"/>
+        </w:rPr>
+        <w:t xml:space="preserve">) is displayed in the insets. The first </w:t>
+      </w:r>
     </w:p>
     <w:p>
       <w:pPr>
@@ -7228,17 +7255,64 @@
     </w:p>
     <w:p>
       <w:pPr>
-        <w:spacing w:line="480" w:lineRule="auto"/>
-        <w:rPr>
-          <w:rFonts w:ascii="Times New Roman" w:hAnsi="Times New Roman" w:cs="Times New Roman"/>
-        </w:rPr>
-      </w:pPr>
-      <w:r>
-        <w:rPr>
-          <w:rFonts w:ascii="Times New Roman" w:hAnsi="Times New Roman" w:cs="Times New Roman"/>
-          <w:b/>
+        <w:spacing w:line="360" w:lineRule="auto"/>
+        <w:rPr>
+          <w:rFonts w:ascii="Times New Roman" w:hAnsi="Times New Roman" w:cs="Times New Roman"/>
+        </w:rPr>
+      </w:pPr>
+      <w:r>
+        <w:rPr>
+          <w:rFonts w:ascii="Times New Roman" w:hAnsi="Times New Roman" w:cs="Times New Roman"/>
+          <w:noProof/>
         </w:rPr>
         <w:lastRenderedPageBreak/>
+        <w:drawing>
+          <wp:inline distT="0" distB="0" distL="0" distR="0" wp14:anchorId="0676347A" wp14:editId="7FC7EB42">
+            <wp:extent cx="5892800" cy="6629400"/>
+            <wp:effectExtent l="0" t="0" r="0" b="0"/>
+            <wp:docPr id="2" name="Picture 2"/>
+            <wp:cNvGraphicFramePr>
+              <a:graphicFrameLocks xmlns:a="http://schemas.openxmlformats.org/drawingml/2006/main" noChangeAspect="1"/>
+            </wp:cNvGraphicFramePr>
+            <a:graphic xmlns:a="http://schemas.openxmlformats.org/drawingml/2006/main">
+              <a:graphicData uri="http://schemas.openxmlformats.org/drawingml/2006/picture">
+                <pic:pic xmlns:pic="http://schemas.openxmlformats.org/drawingml/2006/picture">
+                  <pic:nvPicPr>
+                    <pic:cNvPr id="2" name="C_rate.eps"/>
+                    <pic:cNvPicPr/>
+                  </pic:nvPicPr>
+                  <pic:blipFill>
+                    <a:blip r:embed="rId10">
+                      <a:extLst>
+                        <a:ext uri="{28A0092B-C50C-407E-A947-70E740481C1C}">
+                          <a14:useLocalDpi xmlns:a14="http://schemas.microsoft.com/office/drawing/2010/main" val="0"/>
+                        </a:ext>
+                      </a:extLst>
+                    </a:blip>
+                    <a:stretch>
+                      <a:fillRect/>
+                    </a:stretch>
+                  </pic:blipFill>
+                  <pic:spPr>
+                    <a:xfrm>
+                      <a:off x="0" y="0"/>
+                      <a:ext cx="5892800" cy="6629400"/>
+                    </a:xfrm>
+                    <a:prstGeom prst="rect">
+                      <a:avLst/>
+                    </a:prstGeom>
+                  </pic:spPr>
+                </pic:pic>
+              </a:graphicData>
+            </a:graphic>
+          </wp:inline>
+        </w:drawing>
+      </w:r>
+      <w:r>
+        <w:rPr>
+          <w:rFonts w:ascii="Times New Roman" w:hAnsi="Times New Roman" w:cs="Times New Roman"/>
+          <w:b/>
+        </w:rPr>
         <w:t xml:space="preserve">Figure </w:t>
       </w:r>
       <w:r>
@@ -7246,7 +7320,7 @@
           <w:rFonts w:ascii="Times New Roman" w:hAnsi="Times New Roman" w:cs="Times New Roman"/>
           <w:b/>
         </w:rPr>
-        <w:t>3</w:t>
+        <w:t>2</w:t>
       </w:r>
       <w:r>
         <w:rPr>
@@ -7259,60 +7333,16 @@
         <w:rPr>
           <w:rFonts w:ascii="Times New Roman" w:hAnsi="Times New Roman" w:cs="Times New Roman"/>
         </w:rPr>
-        <w:t xml:space="preserve">Comparison of </w:t>
-      </w:r>
-      <w:r>
-        <w:rPr>
-          <w:rFonts w:ascii="Times New Roman" w:hAnsi="Times New Roman" w:cs="Times New Roman"/>
-        </w:rPr>
-        <w:t xml:space="preserve">the first few cycles for </w:t>
-      </w:r>
-      <w:r>
-        <w:rPr>
-          <w:rFonts w:ascii="Times New Roman" w:hAnsi="Times New Roman" w:cs="Times New Roman"/>
-          <w:b/>
-          <w:bCs/>
-        </w:rPr>
-        <w:t>(a)</w:t>
-      </w:r>
-      <w:r>
-        <w:rPr>
-          <w:rFonts w:ascii="Times New Roman" w:hAnsi="Times New Roman" w:cs="Times New Roman"/>
-        </w:rPr>
-        <w:t xml:space="preserve"> </w:t>
-      </w:r>
-      <w:r>
-        <w:rPr>
-          <w:rFonts w:ascii="Times New Roman" w:hAnsi="Times New Roman" w:cs="Times New Roman"/>
-        </w:rPr>
-        <w:t>graphite</w:t>
-      </w:r>
-      <w:r>
-        <w:rPr>
-          <w:rFonts w:ascii="Times New Roman" w:hAnsi="Times New Roman" w:cs="Times New Roman"/>
-        </w:rPr>
-        <w:t xml:space="preserve"> and </w:t>
-      </w:r>
-      <w:r>
-        <w:rPr>
-          <w:rFonts w:ascii="Times New Roman" w:hAnsi="Times New Roman" w:cs="Times New Roman"/>
-          <w:b/>
-          <w:bCs/>
-        </w:rPr>
-        <w:t>(b)</w:t>
-      </w:r>
-      <w:r>
-        <w:rPr>
-          <w:rFonts w:ascii="Times New Roman" w:hAnsi="Times New Roman" w:cs="Times New Roman"/>
-        </w:rPr>
-        <w:t xml:space="preserve"> carbon black half cells cycling at C/10</w:t>
-      </w:r>
-      <w:r>
-        <w:rPr>
-          <w:rFonts w:ascii="Times New Roman" w:hAnsi="Times New Roman" w:cs="Times New Roman"/>
-        </w:rPr>
-        <w:t>.</w:t>
-      </w:r>
+        <w:t xml:space="preserve">Controlling the first </w:t>
+      </w:r>
+      <w:proofErr w:type="gramStart"/>
+      <w:r>
+        <w:rPr>
+          <w:rFonts w:ascii="Times New Roman" w:hAnsi="Times New Roman" w:cs="Times New Roman"/>
+        </w:rPr>
+        <w:t>cycle .</w:t>
+      </w:r>
+      <w:proofErr w:type="gramEnd"/>
     </w:p>
     <w:p>
       <w:pPr>
@@ -7343,18 +7373,249 @@
     </w:p>
     <w:p>
       <w:pPr>
+        <w:spacing w:line="360" w:lineRule="auto"/>
+        <w:jc w:val="center"/>
+        <w:rPr>
+          <w:rFonts w:ascii="Times New Roman" w:hAnsi="Times New Roman" w:cs="Times New Roman"/>
+          <w:b/>
+        </w:rPr>
+      </w:pPr>
+      <w:r>
+        <w:rPr>
+          <w:rFonts w:ascii="Times New Roman" w:hAnsi="Times New Roman" w:cs="Times New Roman"/>
+          <w:b/>
+          <w:noProof/>
+        </w:rPr>
+        <w:lastRenderedPageBreak/>
+        <w:drawing>
+          <wp:inline distT="0" distB="0" distL="0" distR="0" wp14:anchorId="2870832D" wp14:editId="626C542F">
+            <wp:extent cx="2921000" cy="4445000"/>
+            <wp:effectExtent l="0" t="0" r="0" b="0"/>
+            <wp:docPr id="3" name="Picture 3"/>
+            <wp:cNvGraphicFramePr>
+              <a:graphicFrameLocks xmlns:a="http://schemas.openxmlformats.org/drawingml/2006/main" noChangeAspect="1"/>
+            </wp:cNvGraphicFramePr>
+            <a:graphic xmlns:a="http://schemas.openxmlformats.org/drawingml/2006/main">
+              <a:graphicData uri="http://schemas.openxmlformats.org/drawingml/2006/picture">
+                <pic:pic xmlns:pic="http://schemas.openxmlformats.org/drawingml/2006/picture">
+                  <pic:nvPicPr>
+                    <pic:cNvPr id="3" name="C_rate_dQdV.eps"/>
+                    <pic:cNvPicPr/>
+                  </pic:nvPicPr>
+                  <pic:blipFill>
+                    <a:blip r:embed="rId11">
+                      <a:extLst>
+                        <a:ext uri="{28A0092B-C50C-407E-A947-70E740481C1C}">
+                          <a14:useLocalDpi xmlns:a14="http://schemas.microsoft.com/office/drawing/2010/main" val="0"/>
+                        </a:ext>
+                      </a:extLst>
+                    </a:blip>
+                    <a:stretch>
+                      <a:fillRect/>
+                    </a:stretch>
+                  </pic:blipFill>
+                  <pic:spPr>
+                    <a:xfrm>
+                      <a:off x="0" y="0"/>
+                      <a:ext cx="2921000" cy="4445000"/>
+                    </a:xfrm>
+                    <a:prstGeom prst="rect">
+                      <a:avLst/>
+                    </a:prstGeom>
+                  </pic:spPr>
+                </pic:pic>
+              </a:graphicData>
+            </a:graphic>
+          </wp:inline>
+        </w:drawing>
+      </w:r>
+    </w:p>
+    <w:p>
+      <w:pPr>
+        <w:spacing w:line="360" w:lineRule="auto"/>
+        <w:rPr>
+          <w:rFonts w:ascii="Times New Roman" w:hAnsi="Times New Roman" w:cs="Times New Roman"/>
+        </w:rPr>
+      </w:pPr>
+      <w:r>
+        <w:rPr>
+          <w:rFonts w:ascii="Times New Roman" w:hAnsi="Times New Roman" w:cs="Times New Roman"/>
+          <w:b/>
+        </w:rPr>
+        <w:t xml:space="preserve">Figure </w:t>
+      </w:r>
+      <w:r>
+        <w:rPr>
+          <w:rFonts w:ascii="Times New Roman" w:hAnsi="Times New Roman" w:cs="Times New Roman"/>
+          <w:b/>
+        </w:rPr>
+        <w:t>3</w:t>
+      </w:r>
+      <w:r>
+        <w:rPr>
+          <w:rFonts w:ascii="Times New Roman" w:hAnsi="Times New Roman" w:cs="Times New Roman"/>
+          <w:b/>
+        </w:rPr>
+        <w:t xml:space="preserve">. </w:t>
+      </w:r>
+      <w:r>
+        <w:rPr>
+          <w:rFonts w:ascii="Times New Roman" w:hAnsi="Times New Roman" w:cs="Times New Roman"/>
+        </w:rPr>
+        <w:t xml:space="preserve">Comparison of </w:t>
+      </w:r>
+      <w:r>
+        <w:rPr>
+          <w:rFonts w:ascii="Times New Roman" w:hAnsi="Times New Roman" w:cs="Times New Roman"/>
+        </w:rPr>
+        <w:t xml:space="preserve">the first few cycles for </w:t>
+      </w:r>
+      <w:r>
+        <w:rPr>
+          <w:rFonts w:ascii="Times New Roman" w:hAnsi="Times New Roman" w:cs="Times New Roman"/>
+          <w:b/>
+          <w:bCs/>
+        </w:rPr>
+        <w:t>(a)</w:t>
+      </w:r>
+      <w:r>
+        <w:rPr>
+          <w:rFonts w:ascii="Times New Roman" w:hAnsi="Times New Roman" w:cs="Times New Roman"/>
+        </w:rPr>
+        <w:t xml:space="preserve"> </w:t>
+      </w:r>
+      <w:r>
+        <w:rPr>
+          <w:rFonts w:ascii="Times New Roman" w:hAnsi="Times New Roman" w:cs="Times New Roman"/>
+        </w:rPr>
+        <w:t>graphite</w:t>
+      </w:r>
+      <w:r>
+        <w:rPr>
+          <w:rFonts w:ascii="Times New Roman" w:hAnsi="Times New Roman" w:cs="Times New Roman"/>
+        </w:rPr>
+        <w:t xml:space="preserve"> and </w:t>
+      </w:r>
+      <w:r>
+        <w:rPr>
+          <w:rFonts w:ascii="Times New Roman" w:hAnsi="Times New Roman" w:cs="Times New Roman"/>
+          <w:b/>
+          <w:bCs/>
+        </w:rPr>
+        <w:t>(b)</w:t>
+      </w:r>
+      <w:r>
+        <w:rPr>
+          <w:rFonts w:ascii="Times New Roman" w:hAnsi="Times New Roman" w:cs="Times New Roman"/>
+        </w:rPr>
+        <w:t xml:space="preserve"> carbon black half cells cycling at C/10</w:t>
+      </w:r>
+      <w:r>
+        <w:rPr>
+          <w:rFonts w:ascii="Times New Roman" w:hAnsi="Times New Roman" w:cs="Times New Roman"/>
+        </w:rPr>
+        <w:t>.</w:t>
+      </w:r>
+    </w:p>
+    <w:p>
+      <w:pPr>
+        <w:widowControl w:val="0"/>
+        <w:autoSpaceDE w:val="0"/>
+        <w:autoSpaceDN w:val="0"/>
+        <w:adjustRightInd w:val="0"/>
         <w:spacing w:line="480" w:lineRule="auto"/>
         <w:rPr>
           <w:rFonts w:ascii="Times New Roman" w:hAnsi="Times New Roman" w:cs="Times New Roman"/>
-          <w:b/>
-        </w:rPr>
-      </w:pPr>
-      <w:r>
-        <w:rPr>
-          <w:rFonts w:ascii="Times New Roman" w:hAnsi="Times New Roman" w:cs="Times New Roman"/>
-          <w:b/>
+        </w:rPr>
+      </w:pPr>
+    </w:p>
+    <w:p>
+      <w:pPr>
+        <w:rPr>
+          <w:rFonts w:ascii="Times New Roman" w:hAnsi="Times New Roman" w:cs="Times New Roman"/>
+          <w:b/>
+        </w:rPr>
+      </w:pPr>
+      <w:r>
+        <w:rPr>
+          <w:rFonts w:ascii="Times New Roman" w:hAnsi="Times New Roman" w:cs="Times New Roman"/>
+          <w:b/>
+        </w:rPr>
+        <w:br w:type="page"/>
+      </w:r>
+    </w:p>
+    <w:p>
+      <w:pPr>
+        <w:spacing w:line="360" w:lineRule="auto"/>
+        <w:jc w:val="center"/>
+        <w:rPr>
+          <w:rFonts w:ascii="Times New Roman" w:hAnsi="Times New Roman" w:cs="Times New Roman"/>
+          <w:b/>
+        </w:rPr>
+      </w:pPr>
+      <w:r>
+        <w:rPr>
+          <w:rFonts w:ascii="Times New Roman" w:hAnsi="Times New Roman" w:cs="Times New Roman"/>
+          <w:b/>
+          <w:noProof/>
         </w:rPr>
         <w:lastRenderedPageBreak/>
+        <w:drawing>
+          <wp:inline distT="0" distB="0" distL="0" distR="0" wp14:anchorId="796A41B3" wp14:editId="240A9EA2">
+            <wp:extent cx="2971800" cy="2235200"/>
+            <wp:effectExtent l="0" t="0" r="0" b="0"/>
+            <wp:docPr id="4" name="Picture 4"/>
+            <wp:cNvGraphicFramePr>
+              <a:graphicFrameLocks xmlns:a="http://schemas.openxmlformats.org/drawingml/2006/main" noChangeAspect="1"/>
+            </wp:cNvGraphicFramePr>
+            <a:graphic xmlns:a="http://schemas.openxmlformats.org/drawingml/2006/main">
+              <a:graphicData uri="http://schemas.openxmlformats.org/drawingml/2006/picture">
+                <pic:pic xmlns:pic="http://schemas.openxmlformats.org/drawingml/2006/picture">
+                  <pic:nvPicPr>
+                    <pic:cNvPr id="4" name="LSV.eps"/>
+                    <pic:cNvPicPr/>
+                  </pic:nvPicPr>
+                  <pic:blipFill>
+                    <a:blip r:embed="rId12">
+                      <a:extLst>
+                        <a:ext uri="{28A0092B-C50C-407E-A947-70E740481C1C}">
+                          <a14:useLocalDpi xmlns:a14="http://schemas.microsoft.com/office/drawing/2010/main" val="0"/>
+                        </a:ext>
+                      </a:extLst>
+                    </a:blip>
+                    <a:stretch>
+                      <a:fillRect/>
+                    </a:stretch>
+                  </pic:blipFill>
+                  <pic:spPr>
+                    <a:xfrm>
+                      <a:off x="0" y="0"/>
+                      <a:ext cx="2971800" cy="2235200"/>
+                    </a:xfrm>
+                    <a:prstGeom prst="rect">
+                      <a:avLst/>
+                    </a:prstGeom>
+                  </pic:spPr>
+                </pic:pic>
+              </a:graphicData>
+            </a:graphic>
+          </wp:inline>
+        </w:drawing>
+      </w:r>
+    </w:p>
+    <w:p>
+      <w:pPr>
+        <w:spacing w:line="360" w:lineRule="auto"/>
+        <w:rPr>
+          <w:rFonts w:ascii="Times New Roman" w:hAnsi="Times New Roman" w:cs="Times New Roman"/>
+          <w:b/>
+        </w:rPr>
+      </w:pPr>
+      <w:r>
+        <w:rPr>
+          <w:rFonts w:ascii="Times New Roman" w:hAnsi="Times New Roman" w:cs="Times New Roman"/>
+          <w:b/>
+        </w:rPr>
         <w:t>Figure 4</w:t>
       </w:r>
       <w:r>
@@ -7389,16 +7650,74 @@
     <w:p>
       <w:pPr>
         <w:spacing w:line="480" w:lineRule="auto"/>
-        <w:rPr>
-          <w:rFonts w:ascii="Times New Roman" w:hAnsi="Times New Roman" w:cs="Times New Roman"/>
-        </w:rPr>
-      </w:pPr>
-      <w:r>
-        <w:rPr>
-          <w:rFonts w:ascii="Times New Roman" w:hAnsi="Times New Roman" w:cs="Times New Roman"/>
-          <w:b/>
+        <w:jc w:val="center"/>
+        <w:rPr>
+          <w:rFonts w:ascii="Times New Roman" w:hAnsi="Times New Roman" w:cs="Times New Roman"/>
+          <w:b/>
+        </w:rPr>
+      </w:pPr>
+      <w:r>
+        <w:rPr>
+          <w:rFonts w:ascii="Times New Roman" w:hAnsi="Times New Roman" w:cs="Times New Roman"/>
+          <w:b/>
+          <w:noProof/>
         </w:rPr>
         <w:lastRenderedPageBreak/>
+        <w:drawing>
+          <wp:inline distT="0" distB="0" distL="0" distR="0" wp14:anchorId="54C73E7F" wp14:editId="1D348A0E">
+            <wp:extent cx="2971800" cy="4394200"/>
+            <wp:effectExtent l="0" t="0" r="0" b="0"/>
+            <wp:docPr id="5" name="Picture 5"/>
+            <wp:cNvGraphicFramePr>
+              <a:graphicFrameLocks xmlns:a="http://schemas.openxmlformats.org/drawingml/2006/main" noChangeAspect="1"/>
+            </wp:cNvGraphicFramePr>
+            <a:graphic xmlns:a="http://schemas.openxmlformats.org/drawingml/2006/main">
+              <a:graphicData uri="http://schemas.openxmlformats.org/drawingml/2006/picture">
+                <pic:pic xmlns:pic="http://schemas.openxmlformats.org/drawingml/2006/picture">
+                  <pic:nvPicPr>
+                    <pic:cNvPr id="5" name="temp_and_salt.eps"/>
+                    <pic:cNvPicPr/>
+                  </pic:nvPicPr>
+                  <pic:blipFill>
+                    <a:blip r:embed="rId13">
+                      <a:extLst>
+                        <a:ext uri="{28A0092B-C50C-407E-A947-70E740481C1C}">
+                          <a14:useLocalDpi xmlns:a14="http://schemas.microsoft.com/office/drawing/2010/main" val="0"/>
+                        </a:ext>
+                      </a:extLst>
+                    </a:blip>
+                    <a:stretch>
+                      <a:fillRect/>
+                    </a:stretch>
+                  </pic:blipFill>
+                  <pic:spPr>
+                    <a:xfrm>
+                      <a:off x="0" y="0"/>
+                      <a:ext cx="2971800" cy="4394200"/>
+                    </a:xfrm>
+                    <a:prstGeom prst="rect">
+                      <a:avLst/>
+                    </a:prstGeom>
+                  </pic:spPr>
+                </pic:pic>
+              </a:graphicData>
+            </a:graphic>
+          </wp:inline>
+        </w:drawing>
+      </w:r>
+    </w:p>
+    <w:p>
+      <w:pPr>
+        <w:spacing w:line="480" w:lineRule="auto"/>
+        <w:rPr>
+          <w:rFonts w:ascii="Times New Roman" w:hAnsi="Times New Roman" w:cs="Times New Roman"/>
+        </w:rPr>
+      </w:pPr>
+      <w:r>
+        <w:rPr>
+          <w:rFonts w:ascii="Times New Roman" w:hAnsi="Times New Roman" w:cs="Times New Roman"/>
+          <w:b/>
+        </w:rPr>
         <w:t xml:space="preserve">Figure </w:t>
       </w:r>
       <w:r>
@@ -7406,7 +7725,7 @@
           <w:rFonts w:ascii="Times New Roman" w:hAnsi="Times New Roman" w:cs="Times New Roman"/>
           <w:b/>
         </w:rPr>
-        <w:t>4</w:t>
+        <w:t>5</w:t>
       </w:r>
       <w:r>
         <w:rPr>
@@ -7437,7 +7756,19 @@
         <w:rPr>
           <w:rFonts w:ascii="Times New Roman" w:hAnsi="Times New Roman" w:cs="Times New Roman"/>
         </w:rPr>
-        <w:t xml:space="preserve"> of the EC-reduction reaction</w:t>
+        <w:t xml:space="preserve"> of the EC</w:t>
+      </w:r>
+      <w:r>
+        <w:rPr>
+          <w:rFonts w:ascii="Times New Roman" w:hAnsi="Times New Roman" w:cs="Times New Roman"/>
+        </w:rPr>
+        <w:t xml:space="preserve"> </w:t>
+      </w:r>
+      <w:r>
+        <w:rPr>
+          <w:rFonts w:ascii="Times New Roman" w:hAnsi="Times New Roman" w:cs="Times New Roman"/>
+        </w:rPr>
+        <w:t>reduction reaction</w:t>
       </w:r>
       <w:r>
         <w:rPr>
@@ -7534,17 +7865,77 @@
     <w:p>
       <w:pPr>
         <w:spacing w:line="480" w:lineRule="auto"/>
-        <w:rPr>
-          <w:rFonts w:ascii="Times New Roman" w:hAnsi="Times New Roman" w:cs="Times New Roman"/>
-        </w:rPr>
-      </w:pPr>
-      <w:r>
+        <w:jc w:val="center"/>
         <w:rPr>
           <w:rFonts w:ascii="Times New Roman" w:hAnsi="Times New Roman" w:cs="Times New Roman"/>
           <w:b/>
           <w:bCs/>
         </w:rPr>
+      </w:pPr>
+      <w:r>
+        <w:rPr>
+          <w:rFonts w:ascii="Times New Roman" w:hAnsi="Times New Roman" w:cs="Times New Roman"/>
+          <w:b/>
+          <w:bCs/>
+          <w:noProof/>
+        </w:rPr>
         <w:lastRenderedPageBreak/>
+        <w:drawing>
+          <wp:inline distT="0" distB="0" distL="0" distR="0" wp14:anchorId="035B3FEC" wp14:editId="1E7AD5D4">
+            <wp:extent cx="2971800" cy="1828800"/>
+            <wp:effectExtent l="0" t="0" r="0" b="0"/>
+            <wp:docPr id="6" name="Picture 6"/>
+            <wp:cNvGraphicFramePr>
+              <a:graphicFrameLocks xmlns:a="http://schemas.openxmlformats.org/drawingml/2006/main" noChangeAspect="1"/>
+            </wp:cNvGraphicFramePr>
+            <a:graphic xmlns:a="http://schemas.openxmlformats.org/drawingml/2006/main">
+              <a:graphicData uri="http://schemas.openxmlformats.org/drawingml/2006/picture">
+                <pic:pic xmlns:pic="http://schemas.openxmlformats.org/drawingml/2006/picture">
+                  <pic:nvPicPr>
+                    <pic:cNvPr id="6" name="schematic.eps"/>
+                    <pic:cNvPicPr/>
+                  </pic:nvPicPr>
+                  <pic:blipFill>
+                    <a:blip r:embed="rId14">
+                      <a:extLst>
+                        <a:ext uri="{28A0092B-C50C-407E-A947-70E740481C1C}">
+                          <a14:useLocalDpi xmlns:a14="http://schemas.microsoft.com/office/drawing/2010/main" val="0"/>
+                        </a:ext>
+                      </a:extLst>
+                    </a:blip>
+                    <a:stretch>
+                      <a:fillRect/>
+                    </a:stretch>
+                  </pic:blipFill>
+                  <pic:spPr>
+                    <a:xfrm>
+                      <a:off x="0" y="0"/>
+                      <a:ext cx="2971800" cy="1828800"/>
+                    </a:xfrm>
+                    <a:prstGeom prst="rect">
+                      <a:avLst/>
+                    </a:prstGeom>
+                  </pic:spPr>
+                </pic:pic>
+              </a:graphicData>
+            </a:graphic>
+          </wp:inline>
+        </w:drawing>
+      </w:r>
+    </w:p>
+    <w:p>
+      <w:pPr>
+        <w:spacing w:line="480" w:lineRule="auto"/>
+        <w:rPr>
+          <w:rFonts w:ascii="Times New Roman" w:hAnsi="Times New Roman" w:cs="Times New Roman"/>
+        </w:rPr>
+      </w:pPr>
+      <w:r>
+        <w:rPr>
+          <w:rFonts w:ascii="Times New Roman" w:hAnsi="Times New Roman" w:cs="Times New Roman"/>
+          <w:b/>
+          <w:bCs/>
+        </w:rPr>
         <w:t>Figure 6</w:t>
       </w:r>
       <w:r>
@@ -7572,8 +7963,37 @@
       <w:r>
         <w:rPr>
           <w:rFonts w:ascii="Times New Roman" w:hAnsi="Times New Roman" w:cs="Times New Roman"/>
-        </w:rPr>
-        <w:t xml:space="preserve">(a) During the first lithiation, lithium ions solvated by EC co-intercalate into the edge plane. Under galvanostatic conditions, the reduction current is shared between lithiation and EC reduction. Lithiation is promoted over EC reduction with high currents, low temperatures, and low i0 (controlled by the properties of the electrode and electrolyte). </w:t>
+          <w:b/>
+          <w:bCs/>
+        </w:rPr>
+        <w:t>(a)</w:t>
+      </w:r>
+      <w:r>
+        <w:rPr>
+          <w:rFonts w:ascii="Times New Roman" w:hAnsi="Times New Roman" w:cs="Times New Roman"/>
+        </w:rPr>
+        <w:t xml:space="preserve"> During the first lithiation, lithium ions solvated by EC co-intercalate into the edge plane. Under galvanostatic conditions, the reduction current is shared between lithiation and EC reduction. Lithiation is promoted over EC reduction with high currents, low temperatures, and low </w:t>
+      </w:r>
+      <w:r>
+        <w:rPr>
+          <w:rFonts w:ascii="Times New Roman" w:hAnsi="Times New Roman" w:cs="Times New Roman"/>
+          <w:i/>
+          <w:iCs/>
+        </w:rPr>
+        <w:t>i</w:t>
+      </w:r>
+      <w:r>
+        <w:rPr>
+          <w:rFonts w:ascii="Times New Roman" w:hAnsi="Times New Roman" w:cs="Times New Roman"/>
+          <w:vertAlign w:val="subscript"/>
+        </w:rPr>
+        <w:t>0</w:t>
+      </w:r>
+      <w:r>
+        <w:rPr>
+          <w:rFonts w:ascii="Times New Roman" w:hAnsi="Times New Roman" w:cs="Times New Roman"/>
+        </w:rPr>
+        <w:t xml:space="preserve"> (controlled by the properties of the electrode and electrolyte). </w:t>
       </w:r>
     </w:p>
     <w:p>
@@ -7586,13 +8006,21 @@
       <w:r>
         <w:rPr>
           <w:rFonts w:ascii="Times New Roman" w:hAnsi="Times New Roman" w:cs="Times New Roman"/>
-        </w:rPr>
-        <w:t>(b) On subsequent lithiations, the SEI formed at low graphite potential blocks solvent co-intercalation.</w:t>
+          <w:b/>
+          <w:bCs/>
+        </w:rPr>
+        <w:t>(b)</w:t>
+      </w:r>
+      <w:r>
+        <w:rPr>
+          <w:rFonts w:ascii="Times New Roman" w:hAnsi="Times New Roman" w:cs="Times New Roman"/>
+        </w:rPr>
+        <w:t xml:space="preserve"> On subsequent lithiations, the SEI formed at low graphite potential blocks solvent co-intercalation.</w:t>
       </w:r>
     </w:p>
     <w:sectPr>
-      <w:footerReference w:type="even" r:id="rId9"/>
-      <w:footerReference w:type="default" r:id="rId10"/>
+      <w:footerReference w:type="even" r:id="rId15"/>
+      <w:footerReference w:type="default" r:id="rId16"/>
       <w:pgSz w:w="12240" w:h="15840"/>
       <w:pgMar w:top="1440" w:right="1440" w:bottom="1440" w:left="1440" w:header="720" w:footer="720" w:gutter="0"/>
       <w:cols w:space="720"/>

</xml_diff>